<commit_message>
Smooth transition when you send a new trace.
</commit_message>
<xml_diff>
--- a/Key Documents/Leave A Trace - Privacy Policy.docx
+++ b/Key Documents/Leave A Trace - Privacy Policy.docx
@@ -2092,80 +2092,72 @@
           <w:sz w:val="40"/>
           <w:szCs w:val="40"/>
         </w:rPr>
-        <w:t>.com o</w:t>
+        <w:t>.com or write to:</w:t>
+      </w:r>
+    </w:p>
+    <w:p>
+      <w:pPr>
+        <w:rPr>
+          <w:rFonts w:ascii="Arial" w:hAnsi="Arial"/>
+          <w:sz w:val="40"/>
+          <w:szCs w:val="40"/>
+        </w:rPr>
+      </w:pPr>
+    </w:p>
+    <w:p>
+      <w:pPr>
+        <w:rPr>
+          <w:rFonts w:ascii="Arial" w:hAnsi="Arial"/>
+          <w:sz w:val="40"/>
+          <w:szCs w:val="40"/>
+        </w:rPr>
+      </w:pPr>
+      <w:proofErr w:type="gramStart"/>
+      <w:r>
+        <w:rPr>
+          <w:rFonts w:ascii="Arial" w:hAnsi="Arial"/>
+          <w:sz w:val="40"/>
+          <w:szCs w:val="40"/>
+        </w:rPr>
+        <w:t>15 and 50 LLC.</w:t>
+      </w:r>
+      <w:proofErr w:type="gramEnd"/>
+    </w:p>
+    <w:p>
+      <w:pPr>
+        <w:rPr>
+          <w:rFonts w:ascii="Arial" w:hAnsi="Arial"/>
+          <w:sz w:val="40"/>
+          <w:szCs w:val="40"/>
+        </w:rPr>
+      </w:pPr>
+      <w:r>
+        <w:rPr>
+          <w:rFonts w:ascii="Arial" w:hAnsi="Arial"/>
+          <w:sz w:val="40"/>
+          <w:szCs w:val="40"/>
+        </w:rPr>
+        <w:t>Attn: Copyright Agent</w:t>
+      </w:r>
+    </w:p>
+    <w:p>
+      <w:pPr>
+        <w:rPr>
+          <w:rFonts w:ascii="Arial" w:hAnsi="Arial"/>
+          <w:sz w:val="40"/>
+          <w:szCs w:val="40"/>
+        </w:rPr>
+      </w:pPr>
+      <w:r>
+        <w:rPr>
+          <w:rFonts w:ascii="Arial" w:hAnsi="Arial"/>
+          <w:sz w:val="40"/>
+          <w:szCs w:val="40"/>
+        </w:rPr>
+        <w:t>PO Box 22</w:t>
       </w:r>
       <w:bookmarkStart w:id="0" w:name="_GoBack"/>
       <w:bookmarkEnd w:id="0"/>
-      <w:r>
-        <w:rPr>
-          <w:rFonts w:ascii="Arial" w:hAnsi="Arial"/>
-          <w:sz w:val="40"/>
-          <w:szCs w:val="40"/>
-        </w:rPr>
-        <w:t>r write to:</w:t>
-      </w:r>
-    </w:p>
-    <w:p>
-      <w:pPr>
-        <w:rPr>
-          <w:rFonts w:ascii="Arial" w:hAnsi="Arial"/>
-          <w:sz w:val="40"/>
-          <w:szCs w:val="40"/>
-        </w:rPr>
-      </w:pPr>
-    </w:p>
-    <w:p>
-      <w:pPr>
-        <w:rPr>
-          <w:rFonts w:ascii="Arial" w:hAnsi="Arial"/>
-          <w:sz w:val="40"/>
-          <w:szCs w:val="40"/>
-        </w:rPr>
-      </w:pPr>
-      <w:proofErr w:type="gramStart"/>
-      <w:r>
-        <w:rPr>
-          <w:rFonts w:ascii="Arial" w:hAnsi="Arial"/>
-          <w:sz w:val="40"/>
-          <w:szCs w:val="40"/>
-        </w:rPr>
-        <w:t>15 and 50 LLC.</w:t>
-      </w:r>
-      <w:proofErr w:type="gramEnd"/>
-    </w:p>
-    <w:p>
-      <w:pPr>
-        <w:rPr>
-          <w:rFonts w:ascii="Arial" w:hAnsi="Arial"/>
-          <w:sz w:val="40"/>
-          <w:szCs w:val="40"/>
-        </w:rPr>
-      </w:pPr>
-      <w:r>
-        <w:rPr>
-          <w:rFonts w:ascii="Arial" w:hAnsi="Arial"/>
-          <w:sz w:val="40"/>
-          <w:szCs w:val="40"/>
-        </w:rPr>
-        <w:t>Attn: Copyright Agent</w:t>
-      </w:r>
-    </w:p>
-    <w:p>
-      <w:pPr>
-        <w:rPr>
-          <w:rFonts w:ascii="Arial" w:hAnsi="Arial"/>
-          <w:sz w:val="40"/>
-          <w:szCs w:val="40"/>
-        </w:rPr>
-      </w:pPr>
-      <w:r>
-        <w:rPr>
-          <w:rFonts w:ascii="Arial" w:hAnsi="Arial"/>
-          <w:sz w:val="40"/>
-          <w:szCs w:val="40"/>
-        </w:rPr>
-        <w:t>72 Windmill Road</w:t>
-      </w:r>
     </w:p>
     <w:p>
       <w:pPr>
@@ -2915,7 +2907,7 @@
 </file>
 
 <file path=customXml/itemProps1.xml><?xml version="1.0" encoding="utf-8"?>
-<ds:datastoreItem xmlns:ds="http://schemas.openxmlformats.org/officeDocument/2006/customXml" ds:itemID="{AD6DC5AD-4385-3A4B-B4F1-60F8CBC1DAA1}">
+<ds:datastoreItem xmlns:ds="http://schemas.openxmlformats.org/officeDocument/2006/customXml" ds:itemID="{DBA08D76-B048-1B42-8457-E4C2A730C550}">
   <ds:schemaRefs>
     <ds:schemaRef ds:uri="http://schemas.openxmlformats.org/officeDocument/2006/bibliography"/>
   </ds:schemaRefs>

</xml_diff>